<commit_message>
Erro de implementacao corrigido para Algoritmo de Prim.
</commit_message>
<xml_diff>
--- a/README - Parte II.docx
+++ b/README - Parte II.docx
@@ -296,16 +296,7 @@
           <w:szCs w:val="28"/>
           <w:lang w:val="pt-BR"/>
         </w:rPr>
-        <w:t xml:space="preserve">- Função Kruskal() funcionando </w:t>
-      </w:r>
-      <w:r>
-        <w:rPr>
-          <w:rFonts w:cs="Times New Roman" w:ascii="Times New Roman" w:hAnsi="Times New Roman"/>
-          <w:sz w:val="28"/>
-          <w:szCs w:val="28"/>
-          <w:lang w:val="pt-BR"/>
-        </w:rPr>
-        <w:t>corretamente.</w:t>
+        <w:t>- Função Kruskal() funcionando corretamente.</w:t>
       </w:r>
     </w:p>
     <w:p>
@@ -404,16 +395,7 @@
           <w:szCs w:val="28"/>
           <w:lang w:val="pt-BR"/>
         </w:rPr>
-        <w:t>bucket para revisã</w:t>
-      </w:r>
-      <w:r>
-        <w:rPr>
-          <w:rFonts w:cs="Times New Roman" w:ascii="Times New Roman" w:hAnsi="Times New Roman"/>
-          <w:sz w:val="28"/>
-          <w:szCs w:val="28"/>
-          <w:lang w:val="pt-BR"/>
-        </w:rPr>
-        <w:t>o</w:t>
+        <w:t>bucket para revisão</w:t>
       </w:r>
     </w:p>
     <w:p>
@@ -546,6 +528,37 @@
           <w:lang w:val="pt-BR"/>
         </w:rPr>
         <w:t>- Colocados no bitbucket para revisao</w:t>
+      </w:r>
+    </w:p>
+    <w:p>
+      <w:pPr>
+        <w:pStyle w:val="Normal"/>
+        <w:spacing w:before="0" w:after="160"/>
+        <w:contextualSpacing/>
+        <w:rPr>
+          <w:rFonts w:cs="Times New Roman" w:ascii="Times New Roman" w:hAnsi="Times New Roman"/>
+          <w:sz w:val="28"/>
+          <w:szCs w:val="28"/>
+          <w:lang w:val="pt-BR"/>
+        </w:rPr>
+      </w:pPr>
+      <w:r>
+        <w:rPr>
+          <w:rFonts w:cs="Times New Roman" w:ascii="Times New Roman" w:hAnsi="Times New Roman"/>
+          <w:sz w:val="28"/>
+          <w:szCs w:val="28"/>
+          <w:lang w:val="pt-BR"/>
+        </w:rPr>
+        <w:t xml:space="preserve">- </w:t>
+      </w:r>
+      <w:r>
+        <w:rPr>
+          <w:rFonts w:cs="Times New Roman" w:ascii="Times New Roman" w:hAnsi="Times New Roman"/>
+          <w:sz w:val="28"/>
+          <w:szCs w:val="28"/>
+          <w:lang w:val="pt-BR"/>
+        </w:rPr>
+        <w:t>Erro de implementacao corrigido (19/06/2015)</w:t>
       </w:r>
     </w:p>
     <w:sectPr>
@@ -574,7 +587,7 @@
     </w:rPrDefault>
     <w:pPrDefault>
       <w:pPr>
-        <w:spacing w:lineRule="auto" w:line="256"/>
+        <w:spacing w:lineRule="auto" w:line="254"/>
       </w:pPr>
     </w:pPrDefault>
   </w:docDefaults>
@@ -958,12 +971,12 @@
       <w:widowControl/>
       <w:suppressAutoHyphens w:val="true"/>
       <w:bidi w:val="0"/>
-      <w:spacing w:lineRule="auto" w:line="256" w:before="0" w:after="160"/>
+      <w:spacing w:lineRule="auto" w:line="254" w:before="0" w:after="160"/>
       <w:jc w:val="left"/>
     </w:pPr>
     <w:rPr>
       <w:rFonts w:ascii="Calibri" w:hAnsi="Calibri" w:eastAsia="Droid Sans" w:cs="Calibri"/>
-      <w:color w:val="auto"/>
+      <w:color w:val="00000A"/>
       <w:sz w:val="22"/>
       <w:szCs w:val="22"/>
       <w:lang w:val="en-US" w:eastAsia="en-US" w:bidi="ar-SA"/>

</xml_diff>

<commit_message>
Algoritmo de Dijkstra implementado para revisao. Arquivo txt de entrada de dados colocado como exemplo para Kruskal, Prim e Djikstra.
</commit_message>
<xml_diff>
--- a/README - Parte II.docx
+++ b/README - Parte II.docx
@@ -450,7 +450,27 @@
           <w:szCs w:val="28"/>
           <w:lang w:val="pt-BR"/>
         </w:rPr>
-        <w:t>Implementação 2 – Algoritmo de Prim (12/06/2015)</w:t>
+        <w:t>Implementa</w:t>
+      </w:r>
+      <w:bookmarkStart w:id="2" w:name="__DdeLink__29_154315814"/>
+      <w:r>
+        <w:rPr>
+          <w:rFonts w:cs="Times New Roman" w:ascii="Times New Roman" w:hAnsi="Times New Roman"/>
+          <w:sz w:val="28"/>
+          <w:szCs w:val="28"/>
+          <w:lang w:val="pt-BR"/>
+        </w:rPr>
+        <w:t>çã</w:t>
+      </w:r>
+      <w:bookmarkEnd w:id="2"/>
+      <w:r>
+        <w:rPr>
+          <w:rFonts w:cs="Times New Roman" w:ascii="Times New Roman" w:hAnsi="Times New Roman"/>
+          <w:sz w:val="28"/>
+          <w:szCs w:val="28"/>
+          <w:lang w:val="pt-BR"/>
+        </w:rPr>
+        <w:t>o 2 – Algoritmo de Prim (12/06/2015)</w:t>
       </w:r>
     </w:p>
     <w:p>
@@ -549,16 +569,247 @@
           <w:szCs w:val="28"/>
           <w:lang w:val="pt-BR"/>
         </w:rPr>
-        <w:t xml:space="preserve">- </w:t>
-      </w:r>
-      <w:r>
-        <w:rPr>
-          <w:rFonts w:cs="Times New Roman" w:ascii="Times New Roman" w:hAnsi="Times New Roman"/>
-          <w:sz w:val="28"/>
-          <w:szCs w:val="28"/>
-          <w:lang w:val="pt-BR"/>
-        </w:rPr>
-        <w:t>Erro de implementacao corrigido (19/06/2015)</w:t>
+        <w:t>- Erro de implementacao corrigido (19/06/2015)</w:t>
+      </w:r>
+    </w:p>
+    <w:p>
+      <w:pPr>
+        <w:pStyle w:val="Normal"/>
+        <w:spacing w:before="0" w:after="160"/>
+        <w:contextualSpacing/>
+        <w:rPr/>
+      </w:pPr>
+      <w:r>
+        <w:rPr/>
+      </w:r>
+    </w:p>
+    <w:p>
+      <w:pPr>
+        <w:pStyle w:val="Normal"/>
+        <w:spacing w:before="0" w:after="160"/>
+        <w:contextualSpacing/>
+        <w:rPr/>
+      </w:pPr>
+      <w:r>
+        <w:rPr/>
+      </w:r>
+    </w:p>
+    <w:p>
+      <w:pPr>
+        <w:pStyle w:val="Normal"/>
+        <w:spacing w:before="0" w:after="160"/>
+        <w:contextualSpacing/>
+        <w:rPr>
+          <w:rFonts w:cs="Times New Roman" w:ascii="Times New Roman" w:hAnsi="Times New Roman"/>
+          <w:sz w:val="28"/>
+          <w:szCs w:val="28"/>
+          <w:lang w:val="pt-BR"/>
+        </w:rPr>
+      </w:pPr>
+      <w:r>
+        <w:rPr/>
+        <w:t>Implementa</w:t>
+      </w:r>
+      <w:r>
+        <w:rPr>
+          <w:rFonts w:cs="Times New Roman" w:ascii="Times New Roman" w:hAnsi="Times New Roman"/>
+          <w:sz w:val="28"/>
+          <w:szCs w:val="28"/>
+          <w:lang w:val="pt-BR"/>
+        </w:rPr>
+        <w:t>ção 3 – Algoritmo de Dijkstra(19/06/2015)</w:t>
+      </w:r>
+    </w:p>
+    <w:p>
+      <w:pPr>
+        <w:pStyle w:val="Normal"/>
+        <w:spacing w:before="0" w:after="160"/>
+        <w:contextualSpacing/>
+        <w:rPr/>
+      </w:pPr>
+      <w:r>
+        <w:rPr/>
+      </w:r>
+    </w:p>
+    <w:p>
+      <w:pPr>
+        <w:pStyle w:val="Normal"/>
+        <w:spacing w:before="0" w:after="160"/>
+        <w:contextualSpacing/>
+        <w:rPr>
+          <w:rFonts w:cs="Times New Roman" w:ascii="Times New Roman" w:hAnsi="Times New Roman"/>
+          <w:sz w:val="28"/>
+          <w:szCs w:val="28"/>
+          <w:lang w:val="pt-BR"/>
+        </w:rPr>
+      </w:pPr>
+      <w:r>
+        <w:rPr>
+          <w:rFonts w:cs="Times New Roman" w:ascii="Times New Roman" w:hAnsi="Times New Roman"/>
+          <w:sz w:val="28"/>
+          <w:szCs w:val="28"/>
+          <w:lang w:val="pt-BR"/>
+        </w:rPr>
+        <w:t>- Algoritmo implementado</w:t>
+      </w:r>
+    </w:p>
+    <w:p>
+      <w:pPr>
+        <w:pStyle w:val="Normal"/>
+        <w:spacing w:before="0" w:after="160"/>
+        <w:contextualSpacing/>
+        <w:rPr>
+          <w:rFonts w:cs="Times New Roman" w:ascii="Times New Roman" w:hAnsi="Times New Roman"/>
+          <w:sz w:val="28"/>
+          <w:szCs w:val="28"/>
+          <w:lang w:val="pt-BR"/>
+        </w:rPr>
+      </w:pPr>
+      <w:r>
+        <w:rPr>
+          <w:rFonts w:cs="Times New Roman" w:ascii="Times New Roman" w:hAnsi="Times New Roman"/>
+          <w:sz w:val="28"/>
+          <w:szCs w:val="28"/>
+          <w:lang w:val="pt-BR"/>
+        </w:rPr>
+        <w:t>- Makefile feito e funcionando</w:t>
+      </w:r>
+    </w:p>
+    <w:p>
+      <w:pPr>
+        <w:pStyle w:val="Normal"/>
+        <w:spacing w:before="0" w:after="160"/>
+        <w:contextualSpacing/>
+        <w:rPr>
+          <w:rFonts w:cs="Times New Roman" w:ascii="Times New Roman" w:hAnsi="Times New Roman"/>
+          <w:sz w:val="28"/>
+          <w:szCs w:val="28"/>
+          <w:lang w:val="pt-BR"/>
+        </w:rPr>
+      </w:pPr>
+      <w:r>
+        <w:rPr>
+          <w:rFonts w:cs="Times New Roman" w:ascii="Times New Roman" w:hAnsi="Times New Roman"/>
+          <w:sz w:val="28"/>
+          <w:szCs w:val="28"/>
+          <w:lang w:val="pt-BR"/>
+        </w:rPr>
+        <w:t>- example.txt como arquivo para entrada para este algoritmo, assim como Prim e Kruskal colocados em cada pasta</w:t>
+      </w:r>
+    </w:p>
+    <w:p>
+      <w:pPr>
+        <w:pStyle w:val="Normal"/>
+        <w:spacing w:before="0" w:after="160"/>
+        <w:contextualSpacing/>
+        <w:rPr>
+          <w:rFonts w:cs="Times New Roman" w:ascii="Times New Roman" w:hAnsi="Times New Roman"/>
+          <w:sz w:val="28"/>
+          <w:szCs w:val="28"/>
+          <w:lang w:val="pt-BR"/>
+        </w:rPr>
+      </w:pPr>
+      <w:r>
+        <w:rPr>
+          <w:rFonts w:cs="Times New Roman" w:ascii="Times New Roman" w:hAnsi="Times New Roman"/>
+          <w:sz w:val="28"/>
+          <w:szCs w:val="28"/>
+          <w:lang w:val="pt-BR"/>
+        </w:rPr>
+        <w:t>- arquivo example.txt para este algoritmo inclui:</w:t>
+      </w:r>
+    </w:p>
+    <w:p>
+      <w:pPr>
+        <w:pStyle w:val="Normal"/>
+        <w:spacing w:before="0" w:after="160"/>
+        <w:contextualSpacing/>
+        <w:rPr>
+          <w:rFonts w:cs="Times New Roman" w:ascii="Times New Roman" w:hAnsi="Times New Roman"/>
+          <w:sz w:val="28"/>
+          <w:szCs w:val="28"/>
+          <w:lang w:val="pt-BR"/>
+        </w:rPr>
+      </w:pPr>
+      <w:r>
+        <w:rPr>
+          <w:rFonts w:cs="Times New Roman" w:ascii="Times New Roman" w:hAnsi="Times New Roman"/>
+          <w:sz w:val="28"/>
+          <w:szCs w:val="28"/>
+          <w:lang w:val="pt-BR"/>
+        </w:rPr>
+        <w:t xml:space="preserve">  </w:t>
+      </w:r>
+      <w:r>
+        <w:rPr>
+          <w:rFonts w:cs="Times New Roman" w:ascii="Times New Roman" w:hAnsi="Times New Roman"/>
+          <w:sz w:val="28"/>
+          <w:szCs w:val="28"/>
+          <w:lang w:val="pt-BR"/>
+        </w:rPr>
+        <w:t>primeira linha do arquivo → numero de vertices</w:t>
+        <w:br/>
+        <w:t xml:space="preserve">  segunda liha do arquivo → vertice para calculo do algortimo </w:t>
+      </w:r>
+    </w:p>
+    <w:p>
+      <w:pPr>
+        <w:pStyle w:val="Normal"/>
+        <w:spacing w:before="0" w:after="160"/>
+        <w:contextualSpacing/>
+        <w:rPr/>
+      </w:pPr>
+      <w:r>
+        <w:rPr/>
+        <w:t xml:space="preserve">  </w:t>
+      </w:r>
+      <w:r>
+        <w:rPr/>
+        <w:t>demais linhas → matriz de adjacencia do grafo</w:t>
+      </w:r>
+    </w:p>
+    <w:p>
+      <w:pPr>
+        <w:pStyle w:val="Normal"/>
+        <w:spacing w:before="0" w:after="160"/>
+        <w:contextualSpacing/>
+        <w:rPr/>
+      </w:pPr>
+      <w:r>
+        <w:rPr/>
+      </w:r>
+    </w:p>
+    <w:p>
+      <w:pPr>
+        <w:pStyle w:val="Normal"/>
+        <w:spacing w:before="0" w:after="160"/>
+        <w:contextualSpacing/>
+        <w:rPr/>
+      </w:pPr>
+      <w:r>
+        <w:rPr/>
+      </w:r>
+    </w:p>
+    <w:p>
+      <w:pPr>
+        <w:pStyle w:val="Normal"/>
+        <w:spacing w:before="0" w:after="160"/>
+        <w:contextualSpacing/>
+        <w:rPr/>
+      </w:pPr>
+      <w:r>
+        <w:rPr/>
+      </w:r>
+    </w:p>
+    <w:p>
+      <w:pPr>
+        <w:pStyle w:val="Normal"/>
+        <w:spacing w:before="0" w:after="160"/>
+        <w:contextualSpacing/>
+        <w:rPr/>
+      </w:pPr>
+      <w:r>
+        <w:rPr/>
       </w:r>
     </w:p>
     <w:sectPr>
@@ -587,7 +838,7 @@
     </w:rPrDefault>
     <w:pPrDefault>
       <w:pPr>
-        <w:spacing w:lineRule="auto" w:line="254"/>
+        <w:spacing w:lineRule="auto" w:line="252"/>
       </w:pPr>
     </w:pPrDefault>
   </w:docDefaults>
@@ -971,7 +1222,7 @@
       <w:widowControl/>
       <w:suppressAutoHyphens w:val="true"/>
       <w:bidi w:val="0"/>
-      <w:spacing w:lineRule="auto" w:line="254" w:before="0" w:after="160"/>
+      <w:spacing w:lineRule="auto" w:line="252" w:before="0" w:after="160"/>
       <w:jc w:val="left"/>
     </w:pPr>
     <w:rPr>

</xml_diff>